<commit_message>
Multiple imputation and weighting
</commit_message>
<xml_diff>
--- a/Class-Material/15 - Multiple Imputation FSC.docx
+++ b/Class-Material/15 - Multiple Imputation FSC.docx
@@ -875,19 +875,7 @@
           <w:szCs w:val="20"/>
           <w:shd w:val="clear" w:color="auto" w:fill="FFFFFF"/>
         </w:rPr>
-        <w:t>*</w:t>
-      </w:r>
-      <w:r>
-        <w:rPr>
-          <w:rFonts w:ascii="Courier New" w:hAnsi="Courier New" w:cs="Courier New"/>
-          <w:b/>
-          <w:bCs/>
-          <w:color w:val="008000"/>
-          <w:sz w:val="20"/>
-          <w:szCs w:val="20"/>
-          <w:shd w:val="clear" w:color="auto" w:fill="FFFFFF"/>
-        </w:rPr>
-        <w:t xml:space="preserve"> To run the </w:t>
+        <w:t xml:space="preserve">* To run the </w:t>
       </w:r>
       <w:r>
         <w:rPr>
@@ -940,9 +928,15 @@
           <w:szCs w:val="20"/>
           <w:shd w:val="clear" w:color="auto" w:fill="FFFFFF"/>
         </w:rPr>
-        <w:t xml:space="preserve">* </w:t>
-      </w:r>
-      <w:r>
+        <w:t>* Going from long to wide (this will only output the outcome and id):</w:t>
+      </w:r>
+    </w:p>
+    <w:p>
+      <w:pPr>
+        <w:autoSpaceDE w:val="0"/>
+        <w:autoSpaceDN w:val="0"/>
+        <w:adjustRightInd w:val="0"/>
+        <w:spacing w:after="0" w:line="240" w:lineRule="auto"/>
         <w:rPr>
           <w:rFonts w:ascii="Courier New" w:hAnsi="Courier New" w:cs="Courier New"/>
           <w:b/>
@@ -952,44 +946,7 @@
           <w:szCs w:val="20"/>
           <w:shd w:val="clear" w:color="auto" w:fill="FFFFFF"/>
         </w:rPr>
-        <w:t xml:space="preserve">Going </w:t>
-      </w:r>
-      <w:r>
-        <w:rPr>
-          <w:rFonts w:ascii="Courier New" w:hAnsi="Courier New" w:cs="Courier New"/>
-          <w:b/>
-          <w:bCs/>
-          <w:color w:val="008000"/>
-          <w:sz w:val="20"/>
-          <w:szCs w:val="20"/>
-          <w:shd w:val="clear" w:color="auto" w:fill="FFFFFF"/>
-        </w:rPr>
-        <w:t>from long to wide</w:t>
-      </w:r>
-      <w:r>
-        <w:rPr>
-          <w:rFonts w:ascii="Courier New" w:hAnsi="Courier New" w:cs="Courier New"/>
-          <w:b/>
-          <w:bCs/>
-          <w:color w:val="008000"/>
-          <w:sz w:val="20"/>
-          <w:szCs w:val="20"/>
-          <w:shd w:val="clear" w:color="auto" w:fill="FFFFFF"/>
-        </w:rPr>
-        <w:t xml:space="preserve"> (this will only output the outcome and id)</w:t>
-      </w:r>
-      <w:r>
-        <w:rPr>
-          <w:rFonts w:ascii="Courier New" w:hAnsi="Courier New" w:cs="Courier New"/>
-          <w:b/>
-          <w:bCs/>
-          <w:color w:val="008000"/>
-          <w:sz w:val="20"/>
-          <w:szCs w:val="20"/>
-          <w:shd w:val="clear" w:color="auto" w:fill="FFFFFF"/>
-        </w:rPr>
-        <w:t>:</w:t>
-      </w:r>
+      </w:pPr>
     </w:p>
     <w:p>
       <w:pPr>
@@ -1375,55 +1332,7 @@
           <w:szCs w:val="20"/>
           <w:shd w:val="clear" w:color="auto" w:fill="FFFFFF"/>
         </w:rPr>
-        <w:t xml:space="preserve">* </w:t>
-      </w:r>
-      <w:r>
-        <w:rPr>
-          <w:rFonts w:ascii="Courier New" w:hAnsi="Courier New" w:cs="Courier New"/>
-          <w:b/>
-          <w:bCs/>
-          <w:color w:val="008000"/>
-          <w:sz w:val="20"/>
-          <w:szCs w:val="20"/>
-          <w:shd w:val="clear" w:color="auto" w:fill="FFFFFF"/>
-        </w:rPr>
-        <w:t xml:space="preserve">Merging the </w:t>
-      </w:r>
-      <w:r>
-        <w:rPr>
-          <w:rFonts w:ascii="Courier New" w:hAnsi="Courier New" w:cs="Courier New"/>
-          <w:b/>
-          <w:bCs/>
-          <w:color w:val="008000"/>
-          <w:sz w:val="20"/>
-          <w:szCs w:val="20"/>
-          <w:shd w:val="clear" w:color="auto" w:fill="FFFFFF"/>
-        </w:rPr>
-        <w:t>wide</w:t>
-      </w:r>
-      <w:r>
-        <w:rPr>
-          <w:rFonts w:ascii="Courier New" w:hAnsi="Courier New" w:cs="Courier New"/>
-          <w:b/>
-          <w:bCs/>
-          <w:color w:val="008000"/>
-          <w:sz w:val="20"/>
-          <w:szCs w:val="20"/>
-          <w:shd w:val="clear" w:color="auto" w:fill="FFFFFF"/>
-        </w:rPr>
-        <w:t xml:space="preserve"> outcome data with the other covariate data</w:t>
-      </w:r>
-      <w:r>
-        <w:rPr>
-          <w:rFonts w:ascii="Courier New" w:hAnsi="Courier New" w:cs="Courier New"/>
-          <w:b/>
-          <w:bCs/>
-          <w:color w:val="008000"/>
-          <w:sz w:val="20"/>
-          <w:szCs w:val="20"/>
-          <w:shd w:val="clear" w:color="auto" w:fill="FFFFFF"/>
-        </w:rPr>
-        <w:t>:</w:t>
+        <w:t>* Merging the wide outcome data with the other covariate data:</w:t>
       </w:r>
     </w:p>
     <w:p>
@@ -4749,19 +4658,7 @@
           <w:szCs w:val="20"/>
           <w:shd w:val="clear" w:color="auto" w:fill="FFFFFF"/>
         </w:rPr>
-        <w:t xml:space="preserve">* </w:t>
-      </w:r>
-      <w:r>
-        <w:rPr>
-          <w:rFonts w:ascii="Courier New" w:hAnsi="Courier New" w:cs="Courier New"/>
-          <w:b/>
-          <w:bCs/>
-          <w:color w:val="008000"/>
-          <w:sz w:val="20"/>
-          <w:szCs w:val="20"/>
-          <w:shd w:val="clear" w:color="auto" w:fill="FFFFFF"/>
-        </w:rPr>
-        <w:t xml:space="preserve">Running the imputation on the wide </w:t>
+        <w:t xml:space="preserve">* Running the imputation on the wide </w:t>
       </w:r>
       <w:proofErr w:type="gramStart"/>
       <w:r>
@@ -5830,6 +5727,253 @@
         <w:t>;</w:t>
       </w:r>
       <w:proofErr w:type="gramEnd"/>
+    </w:p>
+    <w:p>
+      <w:pPr>
+        <w:autoSpaceDE w:val="0"/>
+        <w:autoSpaceDN w:val="0"/>
+        <w:adjustRightInd w:val="0"/>
+        <w:spacing w:after="0" w:line="240" w:lineRule="auto"/>
+        <w:rPr>
+          <w:rFonts w:ascii="Courier New" w:hAnsi="Courier New" w:cs="Courier New"/>
+          <w:color w:val="000000"/>
+          <w:sz w:val="20"/>
+          <w:szCs w:val="20"/>
+          <w:shd w:val="clear" w:color="auto" w:fill="FFFFFF"/>
+        </w:rPr>
+      </w:pPr>
+    </w:p>
+    <w:p>
+      <w:pPr>
+        <w:pStyle w:val="NormalWeb"/>
+        <w:shd w:val="clear" w:color="auto" w:fill="EBEEF2"/>
+        <w:spacing w:before="0" w:beforeAutospacing="0" w:after="0" w:afterAutospacing="0"/>
+      </w:pPr>
+      <w:r>
+        <w:t>Imputation Methods</w:t>
+      </w:r>
+    </w:p>
+    <w:p>
+      <w:pPr>
+        <w:pStyle w:val="NormalWeb"/>
+        <w:spacing w:before="0" w:beforeAutospacing="0" w:after="0" w:afterAutospacing="0"/>
+      </w:pPr>
+      <w:hyperlink r:id="rId4" w:anchor="statug.mi.fcsdiscrimopt" w:history="1">
+        <w:r>
+          <w:rPr>
+            <w:rStyle w:val="Hyperlink"/>
+            <w:color w:val="10599E"/>
+          </w:rPr>
+          <w:t>DISCRIM</w:t>
+        </w:r>
+      </w:hyperlink>
+    </w:p>
+    <w:p>
+      <w:pPr>
+        <w:pStyle w:val="NormalWeb"/>
+        <w:spacing w:before="0" w:beforeAutospacing="0" w:after="0" w:afterAutospacing="0"/>
+      </w:pPr>
+      <w:r>
+        <w:t xml:space="preserve">Specifies the discriminant function </w:t>
+      </w:r>
+      <w:proofErr w:type="gramStart"/>
+      <w:r>
+        <w:t>method</w:t>
+      </w:r>
+      <w:proofErr w:type="gramEnd"/>
+      <w:r>
+        <w:rPr>
+          <w:rStyle w:val="apple-converted-space"/>
+        </w:rPr>
+        <w:t> </w:t>
+      </w:r>
+    </w:p>
+    <w:p>
+      <w:pPr>
+        <w:pStyle w:val="NormalWeb"/>
+        <w:spacing w:before="0" w:beforeAutospacing="0" w:after="0" w:afterAutospacing="0"/>
+      </w:pPr>
+      <w:hyperlink r:id="rId5" w:anchor="statug.mi.fcslogisticopt" w:history="1">
+        <w:r>
+          <w:rPr>
+            <w:rStyle w:val="Hyperlink"/>
+            <w:color w:val="10599E"/>
+          </w:rPr>
+          <w:t>LOGISTIC</w:t>
+        </w:r>
+      </w:hyperlink>
+    </w:p>
+    <w:p>
+      <w:pPr>
+        <w:pStyle w:val="NormalWeb"/>
+        <w:spacing w:before="0" w:beforeAutospacing="0" w:after="0" w:afterAutospacing="0"/>
+      </w:pPr>
+      <w:r>
+        <w:t xml:space="preserve">Specifies the logistic regression </w:t>
+      </w:r>
+      <w:proofErr w:type="gramStart"/>
+      <w:r>
+        <w:t>method</w:t>
+      </w:r>
+      <w:proofErr w:type="gramEnd"/>
+      <w:r>
+        <w:rPr>
+          <w:rStyle w:val="apple-converted-space"/>
+        </w:rPr>
+        <w:t> </w:t>
+      </w:r>
+    </w:p>
+    <w:p>
+      <w:pPr>
+        <w:pStyle w:val="NormalWeb"/>
+        <w:spacing w:before="0" w:beforeAutospacing="0" w:after="0" w:afterAutospacing="0"/>
+      </w:pPr>
+      <w:hyperlink r:id="rId6" w:anchor="statug.mi.fcsregopt" w:history="1">
+        <w:r>
+          <w:rPr>
+            <w:rStyle w:val="Hyperlink"/>
+            <w:color w:val="10599E"/>
+          </w:rPr>
+          <w:t>REG</w:t>
+        </w:r>
+      </w:hyperlink>
+    </w:p>
+    <w:p>
+      <w:pPr>
+        <w:pStyle w:val="NormalWeb"/>
+        <w:spacing w:before="0" w:beforeAutospacing="0" w:after="0" w:afterAutospacing="0"/>
+      </w:pPr>
+      <w:r>
+        <w:t xml:space="preserve">Specifies the regression </w:t>
+      </w:r>
+      <w:proofErr w:type="gramStart"/>
+      <w:r>
+        <w:t>method</w:t>
+      </w:r>
+      <w:proofErr w:type="gramEnd"/>
+      <w:r>
+        <w:rPr>
+          <w:rStyle w:val="apple-converted-space"/>
+        </w:rPr>
+        <w:t> </w:t>
+      </w:r>
+    </w:p>
+    <w:p>
+      <w:pPr>
+        <w:pStyle w:val="NormalWeb"/>
+        <w:spacing w:before="0" w:beforeAutospacing="0" w:after="0" w:afterAutospacing="0"/>
+      </w:pPr>
+      <w:hyperlink r:id="rId7" w:anchor="statug.mi.fcsregpmmopt" w:history="1">
+        <w:r>
+          <w:rPr>
+            <w:rStyle w:val="Hyperlink"/>
+            <w:color w:val="10599E"/>
+          </w:rPr>
+          <w:t>REGPMM</w:t>
+        </w:r>
+      </w:hyperlink>
+    </w:p>
+    <w:p>
+      <w:pPr>
+        <w:pStyle w:val="NormalWeb"/>
+        <w:spacing w:before="0" w:beforeAutospacing="0" w:after="0" w:afterAutospacing="0"/>
+      </w:pPr>
+      <w:r>
+        <w:t xml:space="preserve">Specifies the predictive mean matching </w:t>
+      </w:r>
+      <w:proofErr w:type="gramStart"/>
+      <w:r>
+        <w:t>method</w:t>
+      </w:r>
+      <w:proofErr w:type="gramEnd"/>
+      <w:r>
+        <w:rPr>
+          <w:rStyle w:val="apple-converted-space"/>
+        </w:rPr>
+        <w:t> </w:t>
+      </w:r>
+    </w:p>
+    <w:p>
+      <w:pPr>
+        <w:autoSpaceDE w:val="0"/>
+        <w:autoSpaceDN w:val="0"/>
+        <w:adjustRightInd w:val="0"/>
+        <w:spacing w:after="0" w:line="240" w:lineRule="auto"/>
+        <w:rPr>
+          <w:rFonts w:ascii="Courier New" w:hAnsi="Courier New" w:cs="Courier New"/>
+          <w:color w:val="000000"/>
+          <w:sz w:val="20"/>
+          <w:szCs w:val="20"/>
+          <w:shd w:val="clear" w:color="auto" w:fill="FFFFFF"/>
+        </w:rPr>
+      </w:pPr>
+    </w:p>
+    <w:p>
+      <w:pPr>
+        <w:spacing w:after="0" w:line="240" w:lineRule="auto"/>
+        <w:rPr>
+          <w:rFonts w:ascii="Arial" w:eastAsia="Times New Roman" w:hAnsi="Arial" w:cs="Arial"/>
+          <w:color w:val="000000"/>
+          <w:sz w:val="20"/>
+          <w:szCs w:val="20"/>
+        </w:rPr>
+      </w:pPr>
+      <w:r>
+        <w:rPr>
+          <w:rFonts w:ascii="Arial" w:eastAsia="Times New Roman" w:hAnsi="Arial" w:cs="Arial"/>
+          <w:b/>
+          <w:bCs/>
+          <w:color w:val="000000"/>
+          <w:sz w:val="20"/>
+          <w:szCs w:val="20"/>
+        </w:rPr>
+        <w:t>ORDER=FREQ | VAR </w:t>
+      </w:r>
+    </w:p>
+    <w:p>
+      <w:pPr>
+        <w:spacing w:before="75" w:after="75" w:line="300" w:lineRule="atLeast"/>
+        <w:ind w:left="795" w:right="75"/>
+        <w:rPr>
+          <w:rFonts w:ascii="Arial" w:eastAsia="Times New Roman" w:hAnsi="Arial" w:cs="Arial"/>
+          <w:color w:val="000000"/>
+          <w:sz w:val="20"/>
+          <w:szCs w:val="20"/>
+        </w:rPr>
+      </w:pPr>
+      <w:r>
+        <w:rPr>
+          <w:rFonts w:ascii="Arial" w:eastAsia="Times New Roman" w:hAnsi="Arial" w:cs="Arial"/>
+          <w:color w:val="000000"/>
+          <w:sz w:val="20"/>
+          <w:szCs w:val="20"/>
+        </w:rPr>
+        <w:t>specifies the variable ordering in which to impute missing values in the filled-in and imputation phases. The ORDER=FREQ option orders the variables by the descending frequency counts of variables and the ORDER=VAR orders the variables as specified in the VAR statement. The default is ORDER=FREQ.</w:t>
+      </w:r>
+    </w:p>
+    <w:p>
+      <w:pPr>
+        <w:spacing w:before="75" w:after="75" w:line="300" w:lineRule="atLeast"/>
+        <w:ind w:right="75"/>
+        <w:rPr>
+          <w:rFonts w:ascii="Arial" w:eastAsia="Times New Roman" w:hAnsi="Arial" w:cs="Arial"/>
+          <w:color w:val="000000"/>
+          <w:sz w:val="20"/>
+          <w:szCs w:val="20"/>
+        </w:rPr>
+      </w:pPr>
+    </w:p>
+    <w:p>
+      <w:pPr>
+        <w:spacing w:before="75" w:after="75" w:line="300" w:lineRule="atLeast"/>
+        <w:ind w:right="75"/>
+        <w:rPr>
+          <w:rFonts w:ascii="Arial" w:eastAsia="Times New Roman" w:hAnsi="Arial" w:cs="Arial"/>
+          <w:color w:val="000000"/>
+          <w:sz w:val="20"/>
+          <w:szCs w:val="20"/>
+        </w:rPr>
+      </w:pPr>
     </w:p>
     <w:p>
       <w:pPr>
@@ -5897,6 +6041,7 @@
                 <w:sz w:val="16"/>
                 <w:szCs w:val="16"/>
               </w:rPr>
+              <w:lastRenderedPageBreak/>
               <w:t>The SAS System</w:t>
             </w:r>
           </w:p>
@@ -6795,7 +6940,6 @@
                 <w:sz w:val="16"/>
                 <w:szCs w:val="16"/>
               </w:rPr>
-              <w:lastRenderedPageBreak/>
               <w:t>Missing Data Patterns</w:t>
             </w:r>
           </w:p>
@@ -9056,6 +9200,7 @@
           <w:sz w:val="16"/>
           <w:szCs w:val="16"/>
         </w:rPr>
+        <w:lastRenderedPageBreak/>
         <w:drawing>
           <wp:inline distT="0" distB="0" distL="0" distR="0" wp14:anchorId="42974825" wp14:editId="65336326">
             <wp:extent cx="4653887" cy="3491907"/>
@@ -9074,7 +9219,7 @@
                     </pic:cNvPicPr>
                   </pic:nvPicPr>
                   <pic:blipFill>
-                    <a:blip r:embed="rId4">
+                    <a:blip r:embed="rId8">
                       <a:extLst>
                         <a:ext uri="{28A0092B-C50C-407E-A947-70E740481C1C}">
                           <a14:useLocalDpi xmlns:a14="http://schemas.microsoft.com/office/drawing/2010/main" val="0"/>
@@ -9156,7 +9301,6 @@
           <w:sz w:val="16"/>
           <w:szCs w:val="16"/>
         </w:rPr>
-        <w:lastRenderedPageBreak/>
         <w:drawing>
           <wp:inline distT="0" distB="0" distL="0" distR="0" wp14:anchorId="5A862DEA" wp14:editId="7C9A6969">
             <wp:extent cx="4651446" cy="3490076"/>
@@ -9175,7 +9319,7 @@
                     </pic:cNvPicPr>
                   </pic:nvPicPr>
                   <pic:blipFill>
-                    <a:blip r:embed="rId5">
+                    <a:blip r:embed="rId9">
                       <a:extLst>
                         <a:ext uri="{28A0092B-C50C-407E-A947-70E740481C1C}">
                           <a14:useLocalDpi xmlns:a14="http://schemas.microsoft.com/office/drawing/2010/main" val="0"/>
@@ -9269,6 +9413,7 @@
           <w:sz w:val="16"/>
           <w:szCs w:val="16"/>
         </w:rPr>
+        <w:lastRenderedPageBreak/>
         <w:drawing>
           <wp:inline distT="0" distB="0" distL="0" distR="0" wp14:anchorId="52A676AB" wp14:editId="5F7231BA">
             <wp:extent cx="4674358" cy="3507267"/>
@@ -9287,7 +9432,7 @@
                     </pic:cNvPicPr>
                   </pic:nvPicPr>
                   <pic:blipFill>
-                    <a:blip r:embed="rId6">
+                    <a:blip r:embed="rId10">
                       <a:extLst>
                         <a:ext uri="{28A0092B-C50C-407E-A947-70E740481C1C}">
                           <a14:useLocalDpi xmlns:a14="http://schemas.microsoft.com/office/drawing/2010/main" val="0"/>
@@ -9369,7 +9514,6 @@
           <w:sz w:val="16"/>
           <w:szCs w:val="16"/>
         </w:rPr>
-        <w:lastRenderedPageBreak/>
         <w:drawing>
           <wp:inline distT="0" distB="0" distL="0" distR="0" wp14:anchorId="047BECD1" wp14:editId="6D907E68">
             <wp:extent cx="4674637" cy="3507475"/>
@@ -9388,7 +9532,7 @@
                     </pic:cNvPicPr>
                   </pic:nvPicPr>
                   <pic:blipFill>
-                    <a:blip r:embed="rId7">
+                    <a:blip r:embed="rId11">
                       <a:extLst>
                         <a:ext uri="{28A0092B-C50C-407E-A947-70E740481C1C}">
                           <a14:useLocalDpi xmlns:a14="http://schemas.microsoft.com/office/drawing/2010/main" val="0"/>
@@ -9499,6 +9643,7 @@
                 <w:sz w:val="16"/>
                 <w:szCs w:val="16"/>
               </w:rPr>
+              <w:lastRenderedPageBreak/>
               <w:t>Variance Information (10 Imputations)</w:t>
             </w:r>
           </w:p>
@@ -13654,7 +13799,6 @@
                 <w:sz w:val="24"/>
                 <w:szCs w:val="24"/>
               </w:rPr>
-              <w:lastRenderedPageBreak/>
               <w:t>4</w:t>
             </w:r>
           </w:p>
@@ -16215,6 +16359,7 @@
           <w:szCs w:val="20"/>
           <w:shd w:val="clear" w:color="auto" w:fill="FFFFFF"/>
         </w:rPr>
+        <w:lastRenderedPageBreak/>
         <w:t>run</w:t>
       </w:r>
       <w:r>
@@ -16282,8 +16427,9 @@
           <w:szCs w:val="20"/>
           <w:shd w:val="clear" w:color="auto" w:fill="FFFFFF"/>
         </w:rPr>
-        <w:t>Second</w:t>
-      </w:r>
+        <w:t xml:space="preserve">Second, we’ll use </w:t>
+      </w:r>
+      <w:proofErr w:type="spellStart"/>
       <w:r>
         <w:rPr>
           <w:rFonts w:ascii="Courier New" w:hAnsi="Courier New" w:cs="Courier New"/>
@@ -16294,8 +16440,9 @@
           <w:szCs w:val="20"/>
           <w:shd w:val="clear" w:color="auto" w:fill="FFFFFF"/>
         </w:rPr>
-        <w:t xml:space="preserve">, we’ll </w:t>
-      </w:r>
+        <w:t>mianalyze</w:t>
+      </w:r>
+      <w:proofErr w:type="spellEnd"/>
       <w:r>
         <w:rPr>
           <w:rFonts w:ascii="Courier New" w:hAnsi="Courier New" w:cs="Courier New"/>
@@ -16306,57 +16453,7 @@
           <w:szCs w:val="20"/>
           <w:shd w:val="clear" w:color="auto" w:fill="FFFFFF"/>
         </w:rPr>
-        <w:t xml:space="preserve">use </w:t>
-      </w:r>
-      <w:proofErr w:type="spellStart"/>
-      <w:r>
-        <w:rPr>
-          <w:rFonts w:ascii="Courier New" w:hAnsi="Courier New" w:cs="Courier New"/>
-          <w:b/>
-          <w:bCs/>
-          <w:color w:val="008000"/>
-          <w:sz w:val="20"/>
-          <w:szCs w:val="20"/>
-          <w:shd w:val="clear" w:color="auto" w:fill="FFFFFF"/>
-        </w:rPr>
-        <w:t>mi</w:t>
-      </w:r>
-      <w:r>
-        <w:rPr>
-          <w:rFonts w:ascii="Courier New" w:hAnsi="Courier New" w:cs="Courier New"/>
-          <w:b/>
-          <w:bCs/>
-          <w:color w:val="008000"/>
-          <w:sz w:val="20"/>
-          <w:szCs w:val="20"/>
-          <w:shd w:val="clear" w:color="auto" w:fill="FFFFFF"/>
-        </w:rPr>
-        <w:t>analyze</w:t>
-      </w:r>
-      <w:proofErr w:type="spellEnd"/>
-      <w:r>
-        <w:rPr>
-          <w:rFonts w:ascii="Courier New" w:hAnsi="Courier New" w:cs="Courier New"/>
-          <w:b/>
-          <w:bCs/>
-          <w:color w:val="008000"/>
-          <w:sz w:val="20"/>
-          <w:szCs w:val="20"/>
-          <w:shd w:val="clear" w:color="auto" w:fill="FFFFFF"/>
-        </w:rPr>
-        <w:t xml:space="preserve"> </w:t>
-      </w:r>
-      <w:r>
-        <w:rPr>
-          <w:rFonts w:ascii="Courier New" w:hAnsi="Courier New" w:cs="Courier New"/>
-          <w:b/>
-          <w:bCs/>
-          <w:color w:val="008000"/>
-          <w:sz w:val="20"/>
-          <w:szCs w:val="20"/>
-          <w:shd w:val="clear" w:color="auto" w:fill="FFFFFF"/>
-        </w:rPr>
-        <w:t xml:space="preserve">to </w:t>
+        <w:t xml:space="preserve"> to </w:t>
       </w:r>
       <w:proofErr w:type="gramStart"/>
       <w:r>
@@ -18505,7 +18602,6 @@
                 <w:sz w:val="16"/>
                 <w:szCs w:val="16"/>
               </w:rPr>
-              <w:lastRenderedPageBreak/>
               <w:t>mn_Y6</w:t>
             </w:r>
           </w:p>
@@ -22005,6 +22101,7 @@
                 <w:sz w:val="16"/>
                 <w:szCs w:val="16"/>
               </w:rPr>
+              <w:lastRenderedPageBreak/>
               <w:t>mn_Y3</w:t>
             </w:r>
           </w:p>
@@ -31634,7 +31731,6 @@
     <w:name w:val="Normal (Web)"/>
     <w:basedOn w:val="Normal"/>
     <w:uiPriority w:val="99"/>
-    <w:semiHidden/>
     <w:unhideWhenUsed/>
     <w:rsid w:val="0029350B"/>
     <w:pPr>
@@ -31656,6 +31752,23 @@
       <w:ind w:left="720"/>
       <w:contextualSpacing/>
     </w:pPr>
+  </w:style>
+  <w:style w:type="character" w:customStyle="1" w:styleId="apple-converted-space">
+    <w:name w:val="apple-converted-space"/>
+    <w:basedOn w:val="DefaultParagraphFont"/>
+    <w:rsid w:val="00A76AC2"/>
+  </w:style>
+  <w:style w:type="character" w:styleId="Hyperlink">
+    <w:name w:val="Hyperlink"/>
+    <w:basedOn w:val="DefaultParagraphFont"/>
+    <w:uiPriority w:val="99"/>
+    <w:semiHidden/>
+    <w:unhideWhenUsed/>
+    <w:rsid w:val="00A76AC2"/>
+    <w:rPr>
+      <w:color w:val="0000FF"/>
+      <w:u w:val="single"/>
+    </w:rPr>
   </w:style>
 </w:styles>
 </file>

</xml_diff>